<commit_message>
Made some changes to the resume
</commit_message>
<xml_diff>
--- a/Anshul_Shirbhate.docx
+++ b/Anshul_Shirbhate.docx
@@ -304,7 +304,7 @@
           </mc:Choice>
           <mc:Fallback>
             <w:pict>
-              <v:shape w14:anchorId="5A6C0104" id="Graphic 2" o:spid="_x0000_s1026" style="position:absolute;margin-left:55.7pt;margin-top:25.35pt;width:499.65pt;height:.1pt;z-index:-251659776;visibility:visible;mso-wrap-style:square;mso-wrap-distance-left:0;mso-wrap-distance-top:0;mso-wrap-distance-right:0;mso-wrap-distance-bottom:0;mso-position-horizontal:absolute;mso-position-horizontal-relative:page;mso-position-vertical:absolute;mso-position-vertical-relative:text;v-text-anchor:top" coordsize="6345555,1270" o:gfxdata="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" path="m,l6345047,e" filled="f" strokeweight=".14039mm">
+              <v:shape w14:anchorId="04507754" id="Graphic 2" o:spid="_x0000_s1026" style="position:absolute;margin-left:55.7pt;margin-top:25.35pt;width:499.65pt;height:.1pt;z-index:-251659776;visibility:visible;mso-wrap-style:square;mso-wrap-distance-left:0;mso-wrap-distance-top:0;mso-wrap-distance-right:0;mso-wrap-distance-bottom:0;mso-position-horizontal:absolute;mso-position-horizontal-relative:page;mso-position-vertical:absolute;mso-position-vertical-relative:text;v-text-anchor:top" coordsize="6345555,1270" o:gfxdata="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" path="m,l6345047,e" filled="f" strokeweight=".14039mm">
                 <v:path arrowok="t"/>
                 <w10:wrap type="topAndBottom" anchorx="page"/>
               </v:shape>
@@ -818,7 +818,7 @@
           </mc:Choice>
           <mc:Fallback>
             <w:pict>
-              <v:shape w14:anchorId="2342A7B7" id="Graphic 3" o:spid="_x0000_s1026" style="position:absolute;margin-left:55.7pt;margin-top:25.6pt;width:499.65pt;height:.1pt;z-index:-251658752;visibility:visible;mso-wrap-style:square;mso-wrap-distance-left:0;mso-wrap-distance-top:0;mso-wrap-distance-right:0;mso-wrap-distance-bottom:0;mso-position-horizontal:absolute;mso-position-horizontal-relative:page;mso-position-vertical:absolute;mso-position-vertical-relative:text;v-text-anchor:top" coordsize="6345555,1270" o:gfxdata="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" path="m,l6345047,e" filled="f" strokeweight=".14039mm">
+              <v:shape w14:anchorId="54FD27E7" id="Graphic 3" o:spid="_x0000_s1026" style="position:absolute;margin-left:55.7pt;margin-top:25.6pt;width:499.65pt;height:.1pt;z-index:-251658752;visibility:visible;mso-wrap-style:square;mso-wrap-distance-left:0;mso-wrap-distance-top:0;mso-wrap-distance-right:0;mso-wrap-distance-bottom:0;mso-position-horizontal:absolute;mso-position-horizontal-relative:page;mso-position-vertical:absolute;mso-position-vertical-relative:text;v-text-anchor:top" coordsize="6345555,1270" o:gfxdata="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" path="m,l6345047,e" filled="f" strokeweight=".14039mm">
                 <v:path arrowok="t"/>
                 <w10:wrap type="topAndBottom" anchorx="page"/>
               </v:shape>
@@ -1334,7 +1334,7 @@
           </mc:Choice>
           <mc:Fallback>
             <w:pict>
-              <v:shape w14:anchorId="0929BF5B" id="Graphic 4" o:spid="_x0000_s1026" style="position:absolute;margin-left:55.7pt;margin-top:25.4pt;width:499.65pt;height:.1pt;z-index:-251657728;visibility:visible;mso-wrap-style:square;mso-wrap-distance-left:0;mso-wrap-distance-top:0;mso-wrap-distance-right:0;mso-wrap-distance-bottom:0;mso-position-horizontal:absolute;mso-position-horizontal-relative:page;mso-position-vertical:absolute;mso-position-vertical-relative:text;v-text-anchor:top" coordsize="6345555,1270" o:gfxdata="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" path="m,l6345047,e" filled="f" strokeweight=".14039mm">
+              <v:shape w14:anchorId="542F6D77" id="Graphic 4" o:spid="_x0000_s1026" style="position:absolute;margin-left:55.7pt;margin-top:25.4pt;width:499.65pt;height:.1pt;z-index:-251657728;visibility:visible;mso-wrap-style:square;mso-wrap-distance-left:0;mso-wrap-distance-top:0;mso-wrap-distance-right:0;mso-wrap-distance-bottom:0;mso-position-horizontal:absolute;mso-position-horizontal-relative:page;mso-position-vertical:absolute;mso-position-vertical-relative:text;v-text-anchor:top" coordsize="6345555,1270" o:gfxdata="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" path="m,l6345047,e" filled="f" strokeweight=".14039mm">
                 <v:path arrowok="t"/>
                 <w10:wrap type="topAndBottom" anchorx="page"/>
               </v:shape>
@@ -2100,7 +2100,7 @@
           </mc:Choice>
           <mc:Fallback>
             <w:pict>
-              <v:shape w14:anchorId="5C190790" id="Graphic 5" o:spid="_x0000_s1026" style="position:absolute;margin-left:55.7pt;margin-top:16.8pt;width:499.65pt;height:.1pt;z-index:-251656704;visibility:visible;mso-wrap-style:square;mso-wrap-distance-left:0;mso-wrap-distance-top:0;mso-wrap-distance-right:0;mso-wrap-distance-bottom:0;mso-position-horizontal:absolute;mso-position-horizontal-relative:page;mso-position-vertical:absolute;mso-position-vertical-relative:text;v-text-anchor:top" coordsize="6345555,1270" o:gfxdata="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" path="m,l6345047,e" filled="f" strokeweight=".14039mm">
+              <v:shape w14:anchorId="2B6DF105" id="Graphic 5" o:spid="_x0000_s1026" style="position:absolute;margin-left:55.7pt;margin-top:16.8pt;width:499.65pt;height:.1pt;z-index:-251656704;visibility:visible;mso-wrap-style:square;mso-wrap-distance-left:0;mso-wrap-distance-top:0;mso-wrap-distance-right:0;mso-wrap-distance-bottom:0;mso-position-horizontal:absolute;mso-position-horizontal-relative:page;mso-position-vertical:absolute;mso-position-vertical-relative:text;v-text-anchor:top" coordsize="6345555,1270" o:gfxdata="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" path="m,l6345047,e" filled="f" strokeweight=".14039mm">
                 <v:path arrowok="t"/>
                 <w10:wrap type="topAndBottom" anchorx="page"/>
               </v:shape>
@@ -2871,7 +2871,7 @@
           </mc:Choice>
           <mc:Fallback>
             <w:pict>
-              <v:shape w14:anchorId="55ED830A" id="Graphic 6" o:spid="_x0000_s1026" style="position:absolute;margin-left:55.7pt;margin-top:25.6pt;width:499.65pt;height:.1pt;z-index:-251655680;visibility:visible;mso-wrap-style:square;mso-wrap-distance-left:0;mso-wrap-distance-top:0;mso-wrap-distance-right:0;mso-wrap-distance-bottom:0;mso-position-horizontal:absolute;mso-position-horizontal-relative:page;mso-position-vertical:absolute;mso-position-vertical-relative:text;v-text-anchor:top" coordsize="6345555,1270" o:gfxdata="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" path="m,l6345047,e" filled="f" strokeweight=".14039mm">
+              <v:shape w14:anchorId="27147731" id="Graphic 6" o:spid="_x0000_s1026" style="position:absolute;margin-left:55.7pt;margin-top:25.6pt;width:499.65pt;height:.1pt;z-index:-251655680;visibility:visible;mso-wrap-style:square;mso-wrap-distance-left:0;mso-wrap-distance-top:0;mso-wrap-distance-right:0;mso-wrap-distance-bottom:0;mso-position-horizontal:absolute;mso-position-horizontal-relative:page;mso-position-vertical:absolute;mso-position-vertical-relative:text;v-text-anchor:top" coordsize="6345555,1270" o:gfxdata="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" path="m,l6345047,e" filled="f" strokeweight=".14039mm">
                 <v:path arrowok="t"/>
                 <w10:wrap type="topAndBottom" anchorx="page"/>
               </v:shape>
@@ -3489,7 +3489,7 @@
           </mc:Choice>
           <mc:Fallback>
             <w:pict>
-              <v:shape w14:anchorId="4BF790FE" id="Graphic 6" o:spid="_x0000_s1026" style="position:absolute;margin-left:55.7pt;margin-top:25.6pt;width:499.65pt;height:.1pt;z-index:-251653632;visibility:visible;mso-wrap-style:square;mso-wrap-distance-left:0;mso-wrap-distance-top:0;mso-wrap-distance-right:0;mso-wrap-distance-bottom:0;mso-position-horizontal:absolute;mso-position-horizontal-relative:page;mso-position-vertical:absolute;mso-position-vertical-relative:text;v-text-anchor:top" coordsize="6345555,1270" o:gfxdata="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" path="m,l6345047,e" filled="f" strokeweight=".14039mm">
+              <v:shape w14:anchorId="7697DF95" id="Graphic 6" o:spid="_x0000_s1026" style="position:absolute;margin-left:55.7pt;margin-top:25.6pt;width:499.65pt;height:.1pt;z-index:-251653632;visibility:visible;mso-wrap-style:square;mso-wrap-distance-left:0;mso-wrap-distance-top:0;mso-wrap-distance-right:0;mso-wrap-distance-bottom:0;mso-position-horizontal:absolute;mso-position-horizontal-relative:page;mso-position-vertical:absolute;mso-position-vertical-relative:text;v-text-anchor:top" coordsize="6345555,1270" o:gfxdata="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" path="m,l6345047,e" filled="f" strokeweight=".14039mm">
                 <v:path arrowok="t"/>
                 <w10:wrap type="topAndBottom" anchorx="page"/>
               </v:shape>
@@ -3743,15 +3743,13 @@
         </w:rPr>
         <w:t xml:space="preserve">, and </w:t>
       </w:r>
-      <w:proofErr w:type="gramStart"/>
-      <w:r>
-        <w:rPr>
-          <w:rFonts w:asciiTheme="majorHAnsi" w:hAnsiTheme="majorHAnsi"/>
-          <w:sz w:val="20"/>
-        </w:rPr>
-        <w:t>hassle free</w:t>
-      </w:r>
-      <w:proofErr w:type="gramEnd"/>
+      <w:r>
+        <w:rPr>
+          <w:rFonts w:asciiTheme="majorHAnsi" w:hAnsiTheme="majorHAnsi"/>
+          <w:sz w:val="20"/>
+        </w:rPr>
+        <w:t>hassle-free</w:t>
+      </w:r>
       <w:r>
         <w:rPr>
           <w:rFonts w:asciiTheme="majorHAnsi" w:hAnsiTheme="majorHAnsi"/>
@@ -5509,6 +5507,7 @@
   <w:style w:type="character" w:default="1" w:styleId="DefaultParagraphFont">
     <w:name w:val="Default Paragraph Font"/>
     <w:uiPriority w:val="1"/>
+    <w:semiHidden/>
     <w:unhideWhenUsed/>
   </w:style>
   <w:style w:type="table" w:default="1" w:styleId="TableNormal">

</xml_diff>

<commit_message>
New resume with Gurukul updated link
</commit_message>
<xml_diff>
--- a/Anshul_Shirbhate.docx
+++ b/Anshul_Shirbhate.docx
@@ -304,7 +304,7 @@
           </mc:Choice>
           <mc:Fallback>
             <w:pict>
-              <v:shape w14:anchorId="04507754" id="Graphic 2" o:spid="_x0000_s1026" style="position:absolute;margin-left:55.7pt;margin-top:25.35pt;width:499.65pt;height:.1pt;z-index:-251659776;visibility:visible;mso-wrap-style:square;mso-wrap-distance-left:0;mso-wrap-distance-top:0;mso-wrap-distance-right:0;mso-wrap-distance-bottom:0;mso-position-horizontal:absolute;mso-position-horizontal-relative:page;mso-position-vertical:absolute;mso-position-vertical-relative:text;v-text-anchor:top" coordsize="6345555,1270" o:gfxdata="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" path="m,l6345047,e" filled="f" strokeweight=".14039mm">
+              <v:shape w14:anchorId="1DBEB32D" id="Graphic 2" o:spid="_x0000_s1026" style="position:absolute;margin-left:55.7pt;margin-top:25.35pt;width:499.65pt;height:.1pt;z-index:-251659776;visibility:visible;mso-wrap-style:square;mso-wrap-distance-left:0;mso-wrap-distance-top:0;mso-wrap-distance-right:0;mso-wrap-distance-bottom:0;mso-position-horizontal:absolute;mso-position-horizontal-relative:page;mso-position-vertical:absolute;mso-position-vertical-relative:text;v-text-anchor:top" coordsize="6345555,1270" o:gfxdata="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" path="m,l6345047,e" filled="f" strokeweight=".14039mm">
                 <v:path arrowok="t"/>
                 <w10:wrap type="topAndBottom" anchorx="page"/>
               </v:shape>
@@ -818,7 +818,7 @@
           </mc:Choice>
           <mc:Fallback>
             <w:pict>
-              <v:shape w14:anchorId="54FD27E7" id="Graphic 3" o:spid="_x0000_s1026" style="position:absolute;margin-left:55.7pt;margin-top:25.6pt;width:499.65pt;height:.1pt;z-index:-251658752;visibility:visible;mso-wrap-style:square;mso-wrap-distance-left:0;mso-wrap-distance-top:0;mso-wrap-distance-right:0;mso-wrap-distance-bottom:0;mso-position-horizontal:absolute;mso-position-horizontal-relative:page;mso-position-vertical:absolute;mso-position-vertical-relative:text;v-text-anchor:top" coordsize="6345555,1270" o:gfxdata="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" path="m,l6345047,e" filled="f" strokeweight=".14039mm">
+              <v:shape w14:anchorId="6A40AB30" id="Graphic 3" o:spid="_x0000_s1026" style="position:absolute;margin-left:55.7pt;margin-top:25.6pt;width:499.65pt;height:.1pt;z-index:-251658752;visibility:visible;mso-wrap-style:square;mso-wrap-distance-left:0;mso-wrap-distance-top:0;mso-wrap-distance-right:0;mso-wrap-distance-bottom:0;mso-position-horizontal:absolute;mso-position-horizontal-relative:page;mso-position-vertical:absolute;mso-position-vertical-relative:text;v-text-anchor:top" coordsize="6345555,1270" o:gfxdata="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" path="m,l6345047,e" filled="f" strokeweight=".14039mm">
                 <v:path arrowok="t"/>
                 <w10:wrap type="topAndBottom" anchorx="page"/>
               </v:shape>
@@ -1334,7 +1334,7 @@
           </mc:Choice>
           <mc:Fallback>
             <w:pict>
-              <v:shape w14:anchorId="542F6D77" id="Graphic 4" o:spid="_x0000_s1026" style="position:absolute;margin-left:55.7pt;margin-top:25.4pt;width:499.65pt;height:.1pt;z-index:-251657728;visibility:visible;mso-wrap-style:square;mso-wrap-distance-left:0;mso-wrap-distance-top:0;mso-wrap-distance-right:0;mso-wrap-distance-bottom:0;mso-position-horizontal:absolute;mso-position-horizontal-relative:page;mso-position-vertical:absolute;mso-position-vertical-relative:text;v-text-anchor:top" coordsize="6345555,1270" o:gfxdata="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" path="m,l6345047,e" filled="f" strokeweight=".14039mm">
+              <v:shape w14:anchorId="7F3F0C10" id="Graphic 4" o:spid="_x0000_s1026" style="position:absolute;margin-left:55.7pt;margin-top:25.4pt;width:499.65pt;height:.1pt;z-index:-251657728;visibility:visible;mso-wrap-style:square;mso-wrap-distance-left:0;mso-wrap-distance-top:0;mso-wrap-distance-right:0;mso-wrap-distance-bottom:0;mso-position-horizontal:absolute;mso-position-horizontal-relative:page;mso-position-vertical:absolute;mso-position-vertical-relative:text;v-text-anchor:top" coordsize="6345555,1270" o:gfxdata="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" path="m,l6345047,e" filled="f" strokeweight=".14039mm">
                 <v:path arrowok="t"/>
                 <w10:wrap type="topAndBottom" anchorx="page"/>
               </v:shape>
@@ -1466,27 +1466,7 @@
           <w:bCs/>
           <w:sz w:val="20"/>
         </w:rPr>
-        <w:t>PostgreSQL (</w:t>
-      </w:r>
-      <w:proofErr w:type="spellStart"/>
-      <w:r>
-        <w:rPr>
-          <w:rFonts w:asciiTheme="majorHAnsi" w:hAnsiTheme="majorHAnsi"/>
-          <w:b/>
-          <w:bCs/>
-          <w:sz w:val="20"/>
-        </w:rPr>
-        <w:t>NeonDB</w:t>
-      </w:r>
-      <w:proofErr w:type="spellEnd"/>
-      <w:r>
-        <w:rPr>
-          <w:rFonts w:asciiTheme="majorHAnsi" w:hAnsiTheme="majorHAnsi"/>
-          <w:b/>
-          <w:bCs/>
-          <w:sz w:val="20"/>
-        </w:rPr>
-        <w:t>)</w:t>
+        <w:t>PostgreSQL (NeonDB)</w:t>
       </w:r>
       <w:r>
         <w:rPr>
@@ -1714,21 +1694,7 @@
             <w:rFonts w:asciiTheme="majorHAnsi" w:hAnsiTheme="majorHAnsi"/>
             <w:spacing w:val="-2"/>
           </w:rPr>
-          <w:t>Git</w:t>
-        </w:r>
-        <w:r>
-          <w:rPr>
-            <w:rFonts w:asciiTheme="majorHAnsi" w:hAnsiTheme="majorHAnsi"/>
-            <w:spacing w:val="-2"/>
-          </w:rPr>
-          <w:t>H</w:t>
-        </w:r>
-        <w:r>
-          <w:rPr>
-            <w:rFonts w:asciiTheme="majorHAnsi" w:hAnsiTheme="majorHAnsi"/>
-            <w:spacing w:val="-2"/>
-          </w:rPr>
-          <w:t>ub</w:t>
+          <w:t>Link</w:t>
         </w:r>
       </w:hyperlink>
     </w:p>
@@ -1799,7 +1765,7 @@
           <w:bCs/>
           <w:sz w:val="20"/>
         </w:rPr>
-        <w:t>MongoDB</w:t>
+        <w:t>Convex DB</w:t>
       </w:r>
       <w:r>
         <w:rPr>
@@ -1838,7 +1804,35 @@
           <w:rFonts w:asciiTheme="majorHAnsi" w:hAnsiTheme="majorHAnsi"/>
           <w:sz w:val="20"/>
         </w:rPr>
-        <w:t xml:space="preserve"> personalization.</w:t>
+        <w:t xml:space="preserve"> </w:t>
+      </w:r>
+      <w:r>
+        <w:rPr>
+          <w:rFonts w:asciiTheme="majorHAnsi" w:hAnsiTheme="majorHAnsi"/>
+          <w:sz w:val="20"/>
+        </w:rPr>
+        <w:t xml:space="preserve">and real-time communication between AI </w:t>
+      </w:r>
+      <w:r>
+        <w:rPr>
+          <w:rFonts w:asciiTheme="majorHAnsi" w:hAnsiTheme="majorHAnsi"/>
+          <w:sz w:val="20"/>
+        </w:rPr>
+        <w:t xml:space="preserve">expert </w:t>
+      </w:r>
+      <w:r>
+        <w:rPr>
+          <w:rFonts w:asciiTheme="majorHAnsi" w:hAnsiTheme="majorHAnsi"/>
+          <w:sz w:val="20"/>
+        </w:rPr>
+        <w:t>and user</w:t>
+      </w:r>
+      <w:r>
+        <w:rPr>
+          <w:rFonts w:asciiTheme="majorHAnsi" w:hAnsiTheme="majorHAnsi"/>
+          <w:sz w:val="20"/>
+        </w:rPr>
+        <w:t>.</w:t>
       </w:r>
     </w:p>
     <w:p>
@@ -2100,7 +2094,7 @@
           </mc:Choice>
           <mc:Fallback>
             <w:pict>
-              <v:shape w14:anchorId="2B6DF105" id="Graphic 5" o:spid="_x0000_s1026" style="position:absolute;margin-left:55.7pt;margin-top:16.8pt;width:499.65pt;height:.1pt;z-index:-251656704;visibility:visible;mso-wrap-style:square;mso-wrap-distance-left:0;mso-wrap-distance-top:0;mso-wrap-distance-right:0;mso-wrap-distance-bottom:0;mso-position-horizontal:absolute;mso-position-horizontal-relative:page;mso-position-vertical:absolute;mso-position-vertical-relative:text;v-text-anchor:top" coordsize="6345555,1270" o:gfxdata="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" path="m,l6345047,e" filled="f" strokeweight=".14039mm">
+              <v:shape w14:anchorId="0669D5B1" id="Graphic 5" o:spid="_x0000_s1026" style="position:absolute;margin-left:55.7pt;margin-top:16.8pt;width:499.65pt;height:.1pt;z-index:-251656704;visibility:visible;mso-wrap-style:square;mso-wrap-distance-left:0;mso-wrap-distance-top:0;mso-wrap-distance-right:0;mso-wrap-distance-bottom:0;mso-position-horizontal:absolute;mso-position-horizontal-relative:page;mso-position-vertical:absolute;mso-position-vertical-relative:text;v-text-anchor:top" coordsize="6345555,1270" o:gfxdata="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" path="m,l6345047,e" filled="f" strokeweight=".14039mm">
                 <v:path arrowok="t"/>
                 <w10:wrap type="topAndBottom" anchorx="page"/>
               </v:shape>
@@ -2219,7 +2213,6 @@
         </w:rPr>
         <w:t xml:space="preserve"> </w:t>
       </w:r>
-      <w:proofErr w:type="gramStart"/>
       <w:r>
         <w:rPr>
           <w:rFonts w:asciiTheme="majorHAnsi" w:hAnsiTheme="majorHAnsi"/>
@@ -2257,16 +2250,7 @@
           <w:spacing w:val="11"/>
           <w:sz w:val="20"/>
         </w:rPr>
-        <w:t xml:space="preserve"> </w:t>
-      </w:r>
-      <w:proofErr w:type="gramEnd"/>
-      <w:r>
-        <w:rPr>
-          <w:rFonts w:asciiTheme="majorHAnsi" w:hAnsiTheme="majorHAnsi"/>
-          <w:spacing w:val="11"/>
-          <w:sz w:val="20"/>
-        </w:rPr>
-        <w:t xml:space="preserve">                                      </w:t>
+        <w:t xml:space="preserve">                                       </w:t>
       </w:r>
       <w:r>
         <w:rPr>
@@ -2548,7 +2532,6 @@
         </w:rPr>
         <w:t xml:space="preserve"> </w:t>
       </w:r>
-      <w:proofErr w:type="gramStart"/>
       <w:r>
         <w:rPr>
           <w:rFonts w:asciiTheme="majorHAnsi" w:hAnsiTheme="majorHAnsi"/>
@@ -2578,16 +2561,7 @@
           <w:spacing w:val="1"/>
           <w:sz w:val="20"/>
         </w:rPr>
-        <w:t xml:space="preserve">  </w:t>
-      </w:r>
-      <w:proofErr w:type="gramEnd"/>
-      <w:r>
-        <w:rPr>
-          <w:rFonts w:asciiTheme="majorHAnsi" w:hAnsiTheme="majorHAnsi"/>
-          <w:spacing w:val="1"/>
-          <w:sz w:val="20"/>
-        </w:rPr>
-        <w:t xml:space="preserve">                                                                  </w:t>
+        <w:t xml:space="preserve">                                                                    </w:t>
       </w:r>
       <w:r>
         <w:rPr>
@@ -2871,7 +2845,7 @@
           </mc:Choice>
           <mc:Fallback>
             <w:pict>
-              <v:shape w14:anchorId="27147731" id="Graphic 6" o:spid="_x0000_s1026" style="position:absolute;margin-left:55.7pt;margin-top:25.6pt;width:499.65pt;height:.1pt;z-index:-251655680;visibility:visible;mso-wrap-style:square;mso-wrap-distance-left:0;mso-wrap-distance-top:0;mso-wrap-distance-right:0;mso-wrap-distance-bottom:0;mso-position-horizontal:absolute;mso-position-horizontal-relative:page;mso-position-vertical:absolute;mso-position-vertical-relative:text;v-text-anchor:top" coordsize="6345555,1270" o:gfxdata="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" path="m,l6345047,e" filled="f" strokeweight=".14039mm">
+              <v:shape w14:anchorId="0E8033DC" id="Graphic 6" o:spid="_x0000_s1026" style="position:absolute;margin-left:55.7pt;margin-top:25.6pt;width:499.65pt;height:.1pt;z-index:-251655680;visibility:visible;mso-wrap-style:square;mso-wrap-distance-left:0;mso-wrap-distance-top:0;mso-wrap-distance-right:0;mso-wrap-distance-bottom:0;mso-position-horizontal:absolute;mso-position-horizontal-relative:page;mso-position-vertical:absolute;mso-position-vertical-relative:text;v-text-anchor:top" coordsize="6345555,1270" o:gfxdata="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" path="m,l6345047,e" filled="f" strokeweight=".14039mm">
                 <v:path arrowok="t"/>
                 <w10:wrap type="topAndBottom" anchorx="page"/>
               </v:shape>
@@ -3489,7 +3463,7 @@
           </mc:Choice>
           <mc:Fallback>
             <w:pict>
-              <v:shape w14:anchorId="7697DF95" id="Graphic 6" o:spid="_x0000_s1026" style="position:absolute;margin-left:55.7pt;margin-top:25.6pt;width:499.65pt;height:.1pt;z-index:-251653632;visibility:visible;mso-wrap-style:square;mso-wrap-distance-left:0;mso-wrap-distance-top:0;mso-wrap-distance-right:0;mso-wrap-distance-bottom:0;mso-position-horizontal:absolute;mso-position-horizontal-relative:page;mso-position-vertical:absolute;mso-position-vertical-relative:text;v-text-anchor:top" coordsize="6345555,1270" o:gfxdata="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" path="m,l6345047,e" filled="f" strokeweight=".14039mm">
+              <v:shape w14:anchorId="29B5D9F3" id="Graphic 6" o:spid="_x0000_s1026" style="position:absolute;margin-left:55.7pt;margin-top:25.6pt;width:499.65pt;height:.1pt;z-index:-251653632;visibility:visible;mso-wrap-style:square;mso-wrap-distance-left:0;mso-wrap-distance-top:0;mso-wrap-distance-right:0;mso-wrap-distance-bottom:0;mso-position-horizontal:absolute;mso-position-horizontal-relative:page;mso-position-vertical:absolute;mso-position-vertical-relative:text;v-text-anchor:top" coordsize="6345555,1270" o:gfxdata="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" path="m,l6345047,e" filled="f" strokeweight=".14039mm">
                 <v:path arrowok="t"/>
                 <w10:wrap type="topAndBottom" anchorx="page"/>
               </v:shape>

</xml_diff>